<commit_message>
feat: Add progress #2 'Reachout'
</commit_message>
<xml_diff>
--- a/personal_statements/Reachout/letter.docx
+++ b/personal_statements/Reachout/letter.docx
@@ -24,7 +24,7 @@
           <w:sz w:val="20"/>
           <w:szCs w:val="20"/>
         </w:rPr>
-        <w:t>Smith</w:t>
+        <w:t>Liu</w:t>
       </w:r>
       <w:r>
         <w:rPr>
@@ -86,25 +86,7 @@
             <w:sz w:val="20"/>
             <w:szCs w:val="20"/>
           </w:rPr>
-          <w:t>Glassd</w:t>
-        </w:r>
-        <w:r>
-          <w:rPr>
-            <w:rStyle w:val="Hyperlink"/>
-            <w:rFonts w:ascii="Arial" w:eastAsia="Times New Roman" w:hAnsi="Arial" w:cs="Arial"/>
-            <w:sz w:val="20"/>
-            <w:szCs w:val="20"/>
-          </w:rPr>
-          <w:t>o</w:t>
-        </w:r>
-        <w:r>
-          <w:rPr>
-            <w:rStyle w:val="Hyperlink"/>
-            <w:rFonts w:ascii="Arial" w:eastAsia="Times New Roman" w:hAnsi="Arial" w:cs="Arial"/>
-            <w:sz w:val="20"/>
-            <w:szCs w:val="20"/>
-          </w:rPr>
-          <w:t>or</w:t>
+          <w:t>Glassdoor</w:t>
         </w:r>
       </w:hyperlink>
       <w:r>

</xml_diff>

<commit_message>
feat: Add progress #3 'Reachout'
</commit_message>
<xml_diff>
--- a/personal_statements/Reachout/letter.docx
+++ b/personal_statements/Reachout/letter.docx
@@ -86,7 +86,7 @@
             <w:sz w:val="20"/>
             <w:szCs w:val="20"/>
           </w:rPr>
-          <w:t>Glassdoor</w:t>
+          <w:t>jobbank.gc.ca</w:t>
         </w:r>
       </w:hyperlink>
       <w:r>
@@ -209,7 +209,27 @@
           <w:sz w:val="20"/>
           <w:szCs w:val="20"/>
         </w:rPr>
-        <w:t>Analytical skills gained through Bachelor’s degree in physics</w:t>
+        <w:t xml:space="preserve">Analytical skills gained through </w:t>
+      </w:r>
+      <w:proofErr w:type="gramStart"/>
+      <w:r>
+        <w:rPr>
+          <w:rFonts w:ascii="Arial" w:eastAsia="Times New Roman" w:hAnsi="Arial" w:cs="Arial"/>
+          <w:color w:val="000000"/>
+          <w:sz w:val="20"/>
+          <w:szCs w:val="20"/>
+        </w:rPr>
+        <w:t>Bachelor’s</w:t>
+      </w:r>
+      <w:proofErr w:type="gramEnd"/>
+      <w:r>
+        <w:rPr>
+          <w:rFonts w:ascii="Arial" w:eastAsia="Times New Roman" w:hAnsi="Arial" w:cs="Arial"/>
+          <w:color w:val="000000"/>
+          <w:sz w:val="20"/>
+          <w:szCs w:val="20"/>
+        </w:rPr>
+        <w:t xml:space="preserve"> degree in physics</w:t>
       </w:r>
     </w:p>
     <w:p>
@@ -257,7 +277,27 @@
           <w:sz w:val="20"/>
           <w:szCs w:val="20"/>
         </w:rPr>
-        <w:t>Ability to develop HTML templates from mockups that are both pixel-perfect and responsive</w:t>
+        <w:t xml:space="preserve">Ability to develop HTML templates from </w:t>
+      </w:r>
+      <w:proofErr w:type="spellStart"/>
+      <w:r>
+        <w:rPr>
+          <w:rFonts w:ascii="Arial" w:eastAsia="Times New Roman" w:hAnsi="Arial" w:cs="Arial"/>
+          <w:color w:val="000000"/>
+          <w:sz w:val="20"/>
+          <w:szCs w:val="20"/>
+        </w:rPr>
+        <w:t>mockups</w:t>
+      </w:r>
+      <w:proofErr w:type="spellEnd"/>
+      <w:r>
+        <w:rPr>
+          <w:rFonts w:ascii="Arial" w:eastAsia="Times New Roman" w:hAnsi="Arial" w:cs="Arial"/>
+          <w:color w:val="000000"/>
+          <w:sz w:val="20"/>
+          <w:szCs w:val="20"/>
+        </w:rPr>
+        <w:t xml:space="preserve"> that are both pixel-perfect and responsive</w:t>
       </w:r>
     </w:p>
     <w:p>
@@ -281,7 +321,76 @@
           <w:sz w:val="20"/>
           <w:szCs w:val="20"/>
         </w:rPr>
-        <w:t>Knowledge of building front-end software applications using tools including ReactJS, SASS, ES6 JavaScript and HTML5</w:t>
+        <w:t>Knowledge of building front-end software applications using tools including ReactJS,</w:t>
+      </w:r>
+      <w:r>
+        <w:rPr>
+          <w:rFonts w:ascii="Arial" w:eastAsia="Times New Roman" w:hAnsi="Arial" w:cs="Arial"/>
+          <w:color w:val="000000"/>
+          <w:sz w:val="20"/>
+          <w:szCs w:val="20"/>
+        </w:rPr>
+        <w:t xml:space="preserve"> AngularJS,</w:t>
+      </w:r>
+      <w:r>
+        <w:rPr>
+          <w:rFonts w:ascii="Arial" w:eastAsia="Times New Roman" w:hAnsi="Arial" w:cs="Arial"/>
+          <w:color w:val="000000"/>
+          <w:sz w:val="20"/>
+          <w:szCs w:val="20"/>
+        </w:rPr>
+        <w:t xml:space="preserve"> </w:t>
+      </w:r>
+      <w:r>
+        <w:rPr>
+          <w:rFonts w:ascii="Arial" w:eastAsia="Times New Roman" w:hAnsi="Arial" w:cs="Arial"/>
+          <w:color w:val="000000"/>
+          <w:sz w:val="20"/>
+          <w:szCs w:val="20"/>
+        </w:rPr>
+        <w:t>CSS3</w:t>
+      </w:r>
+      <w:r>
+        <w:rPr>
+          <w:rFonts w:ascii="Arial" w:eastAsia="Times New Roman" w:hAnsi="Arial" w:cs="Arial"/>
+          <w:color w:val="000000"/>
+          <w:sz w:val="20"/>
+          <w:szCs w:val="20"/>
+        </w:rPr>
+        <w:t xml:space="preserve"> (SASS),</w:t>
+      </w:r>
+      <w:r>
+        <w:rPr>
+          <w:rFonts w:ascii="Arial" w:eastAsia="Times New Roman" w:hAnsi="Arial" w:cs="Arial"/>
+          <w:color w:val="000000"/>
+          <w:sz w:val="20"/>
+          <w:szCs w:val="20"/>
+        </w:rPr>
+        <w:t xml:space="preserve"> ES6 JavaScript and HTML5</w:t>
+      </w:r>
+    </w:p>
+    <w:p>
+      <w:pPr>
+        <w:numPr>
+          <w:ilvl w:val="0"/>
+          <w:numId w:val="2"/>
+        </w:numPr>
+        <w:textAlignment w:val="baseline"/>
+        <w:rPr>
+          <w:rFonts w:ascii="Times New Roman" w:eastAsia="Times New Roman" w:hAnsi="Times New Roman" w:cs="Times New Roman"/>
+          <w:color w:val="000000"/>
+          <w:sz w:val="20"/>
+          <w:szCs w:val="20"/>
+        </w:rPr>
+      </w:pPr>
+      <w:r>
+        <w:rPr>
+          <w:rFonts w:ascii="Arial" w:eastAsia="Times New Roman" w:hAnsi="Arial" w:cs="Arial"/>
+          <w:color w:val="000000"/>
+          <w:sz w:val="20"/>
+          <w:szCs w:val="20"/>
+        </w:rPr>
+        <w:t>Ability to create programs using Python</w:t>
       </w:r>
     </w:p>
     <w:p>
@@ -421,7 +530,7 @@
           <w:sz w:val="20"/>
           <w:szCs w:val="20"/>
         </w:rPr>
-        <w:t>If you are interested, I am available as a volunteer, and be tested whether I am the best fit for the role. I have attached my resume for your further consideration.</w:t>
+        <w:t>Thank you so much for your consideration of my email. I am looking forward for an interview where I could further demonstrate my energy, passion and dedication for the role. With your opportunity, I will prove that I am the best employee the company could hire. </w:t>
       </w:r>
     </w:p>
     <w:p>
@@ -443,6 +552,9 @@
     </w:p>
     <w:p>
       <w:pPr>
+        <w:tabs>
+          <w:tab w:val="left" w:pos="4200"/>
+        </w:tabs>
         <w:rPr>
           <w:rFonts w:ascii="Times New Roman" w:eastAsia="Times New Roman" w:hAnsi="Times New Roman" w:cs="Times New Roman"/>
           <w:sz w:val="20"/>
@@ -456,7 +568,16 @@
           <w:sz w:val="20"/>
           <w:szCs w:val="20"/>
         </w:rPr>
-        <w:t>Thank you so much for your consideration of my email. I am looking forward for an interview where I could further demonstrate my energy, passion and dedication for the role. With your opportunity, I will prove that I am the best employee the company could hire. </w:t>
+        <w:t>I hope to hear from you.</w:t>
+      </w:r>
+      <w:r>
+        <w:rPr>
+          <w:rFonts w:ascii="Arial" w:eastAsia="Times New Roman" w:hAnsi="Arial" w:cs="Arial"/>
+          <w:color w:val="000000"/>
+          <w:sz w:val="20"/>
+          <w:szCs w:val="20"/>
+        </w:rPr>
+        <w:tab/>
       </w:r>
     </w:p>
     <w:p>
@@ -467,44 +588,15 @@
           <w:szCs w:val="20"/>
         </w:rPr>
       </w:pPr>
-      <w:r>
-        <w:rPr>
-          <w:rFonts w:ascii="Arial" w:eastAsia="Times New Roman" w:hAnsi="Arial" w:cs="Arial"/>
-          <w:sz w:val="20"/>
-          <w:szCs w:val="20"/>
-        </w:rPr>
-        <w:t> </w:t>
-      </w:r>
-    </w:p>
-    <w:p>
-      <w:pPr>
-        <w:tabs>
-          <w:tab w:val="left" w:pos="4200"/>
-        </w:tabs>
+    </w:p>
+    <w:p>
+      <w:pPr>
         <w:rPr>
           <w:rFonts w:ascii="Times New Roman" w:eastAsia="Times New Roman" w:hAnsi="Times New Roman" w:cs="Times New Roman"/>
           <w:sz w:val="20"/>
           <w:szCs w:val="20"/>
         </w:rPr>
       </w:pPr>
-      <w:r>
-        <w:rPr>
-          <w:rFonts w:ascii="Arial" w:eastAsia="Times New Roman" w:hAnsi="Arial" w:cs="Arial"/>
-          <w:color w:val="000000"/>
-          <w:sz w:val="20"/>
-          <w:szCs w:val="20"/>
-        </w:rPr>
-        <w:t>I hope to hear from you.</w:t>
-      </w:r>
-      <w:r>
-        <w:rPr>
-          <w:rFonts w:ascii="Arial" w:eastAsia="Times New Roman" w:hAnsi="Arial" w:cs="Arial"/>
-          <w:color w:val="000000"/>
-          <w:sz w:val="20"/>
-          <w:szCs w:val="20"/>
-        </w:rPr>
-        <w:tab/>
-      </w:r>
     </w:p>
     <w:p>
       <w:pPr>
@@ -514,24 +606,6 @@
           <w:szCs w:val="20"/>
         </w:rPr>
       </w:pPr>
-    </w:p>
-    <w:p>
-      <w:pPr>
-        <w:rPr>
-          <w:rFonts w:ascii="Times New Roman" w:eastAsia="Times New Roman" w:hAnsi="Times New Roman" w:cs="Times New Roman"/>
-          <w:sz w:val="20"/>
-          <w:szCs w:val="20"/>
-        </w:rPr>
-      </w:pPr>
-    </w:p>
-    <w:p>
-      <w:pPr>
-        <w:rPr>
-          <w:rFonts w:ascii="Times New Roman" w:eastAsia="Times New Roman" w:hAnsi="Times New Roman" w:cs="Times New Roman"/>
-          <w:sz w:val="20"/>
-          <w:szCs w:val="20"/>
-        </w:rPr>
-      </w:pPr>
       <w:r>
         <w:rPr>
           <w:rFonts w:ascii="Arial" w:eastAsia="Times New Roman" w:hAnsi="Arial" w:cs="Arial"/>
@@ -551,14 +625,25 @@
           <w:szCs w:val="20"/>
         </w:rPr>
       </w:pPr>
-      <w:r>
-        <w:rPr>
-          <w:rFonts w:ascii="Arial" w:eastAsia="Times New Roman" w:hAnsi="Arial" w:cs="Arial"/>
-          <w:color w:val="000000"/>
-          <w:sz w:val="20"/>
-          <w:szCs w:val="20"/>
-        </w:rPr>
-        <w:t>Hyungmo Gu</w:t>
+      <w:proofErr w:type="spellStart"/>
+      <w:r>
+        <w:rPr>
+          <w:rFonts w:ascii="Arial" w:eastAsia="Times New Roman" w:hAnsi="Arial" w:cs="Arial"/>
+          <w:color w:val="000000"/>
+          <w:sz w:val="20"/>
+          <w:szCs w:val="20"/>
+        </w:rPr>
+        <w:t>Hyungmo</w:t>
+      </w:r>
+      <w:proofErr w:type="spellEnd"/>
+      <w:r>
+        <w:rPr>
+          <w:rFonts w:ascii="Arial" w:eastAsia="Times New Roman" w:hAnsi="Arial" w:cs="Arial"/>
+          <w:color w:val="000000"/>
+          <w:sz w:val="20"/>
+          <w:szCs w:val="20"/>
+        </w:rPr>
+        <w:t xml:space="preserve"> Gu</w:t>
       </w:r>
     </w:p>
     <w:p>

</xml_diff>